<commit_message>
Enhance caching and UI features for RAG system; implement conversation memory logging and Markdown table formatting in reports
</commit_message>
<xml_diff>
--- a/DrX_AI_Technical_Report.docx
+++ b/DrX_AI_Technical_Report.docx
@@ -134,15 +134,7 @@
         </w:numPr>
       </w:pPr>
       <w:r>
-        <w:t xml:space="preserve">.pdf: Extracted using </w:t>
-      </w:r>
-      <w:proofErr w:type="spellStart"/>
-      <w:r>
-        <w:t>PyMuPDF</w:t>
-      </w:r>
-      <w:proofErr w:type="spellEnd"/>
-      <w:r>
-        <w:t xml:space="preserve"> (fitz)</w:t>
+        <w:t>.pdf: Extracted using PyMuPDF (fitz)</w:t>
       </w:r>
     </w:p>
     <w:p>
@@ -166,23 +158,7 @@
         </w:numPr>
       </w:pPr>
       <w:r>
-        <w:t>.csv, .xlsx, .</w:t>
-      </w:r>
-      <w:proofErr w:type="spellStart"/>
-      <w:r>
-        <w:t>xls</w:t>
-      </w:r>
-      <w:proofErr w:type="spellEnd"/>
-      <w:r>
-        <w:t>, .</w:t>
-      </w:r>
-      <w:proofErr w:type="spellStart"/>
-      <w:r>
-        <w:t>xlsm</w:t>
-      </w:r>
-      <w:proofErr w:type="spellEnd"/>
-      <w:r>
-        <w:t>: Parsed using pandas</w:t>
+        <w:t>.csv, .xlsx, .xls, .xlsm: Parsed using pandas</w:t>
       </w:r>
     </w:p>
     <w:p>
@@ -202,7 +178,7 @@
         </w:numPr>
       </w:pPr>
       <w:r>
-        <w:t>Tables were read as text and formatted linearly to avoid visual layout reconstruction, per test guidelines.</w:t>
+        <w:t>Tables were converted into Markdown format using the tabulate library, improving readability and model comprehension.</w:t>
       </w:r>
     </w:p>
     <w:p>
@@ -222,13 +198,20 @@
         </w:numPr>
       </w:pPr>
       <w:r>
-        <w:t xml:space="preserve">Tokenizer: cl100k_base via </w:t>
+        <w:t>Tokenizer: cl100k_base via tiktoken</w:t>
       </w:r>
-      <w:proofErr w:type="spellStart"/>
+    </w:p>
+    <w:p>
+      <w:pPr>
+        <w:pStyle w:val="ListParagraph"/>
+        <w:numPr>
+          <w:ilvl w:val="0"/>
+          <w:numId w:val="29"/>
+        </w:numPr>
+      </w:pPr>
       <w:r>
-        <w:t>tiktoken</w:t>
+        <w:t>Smart sentence-based chunking using NLTK</w:t>
       </w:r>
-      <w:proofErr w:type="spellEnd"/>
     </w:p>
     <w:p>
       <w:pPr>
@@ -301,15 +284,7 @@
         <w:ind w:left="360"/>
       </w:pPr>
       <w:r>
-        <w:t>Used FAISS (</w:t>
-      </w:r>
-      <w:proofErr w:type="spellStart"/>
-      <w:r>
-        <w:t>faiss-cpu</w:t>
-      </w:r>
-      <w:proofErr w:type="spellEnd"/>
-      <w:r>
-        <w:t>) for offline vector similarity search.</w:t>
+        <w:t>Used FAISS (faiss-cpu) for offline vector similarity search.</w:t>
       </w:r>
     </w:p>
     <w:p>
@@ -335,6 +310,7 @@
         <w:ind w:left="360"/>
       </w:pPr>
       <w:r>
+        <w:lastRenderedPageBreak/>
         <w:t>Source file</w:t>
       </w:r>
     </w:p>
@@ -348,7 +324,6 @@
         <w:ind w:left="360"/>
       </w:pPr>
       <w:r>
-        <w:lastRenderedPageBreak/>
         <w:t>Page number</w:t>
       </w:r>
     </w:p>
@@ -435,31 +410,7 @@
         </w:numPr>
       </w:pPr>
       <w:r>
-        <w:t>Model: llama-2-7</w:t>
-      </w:r>
-      <w:proofErr w:type="gramStart"/>
-      <w:r>
-        <w:t>b.Q</w:t>
-      </w:r>
-      <w:proofErr w:type="gramEnd"/>
-      <w:r>
-        <w:t>4_K_</w:t>
-      </w:r>
-      <w:proofErr w:type="gramStart"/>
-      <w:r>
-        <w:t>M.gguf</w:t>
-      </w:r>
-      <w:proofErr w:type="gramEnd"/>
-      <w:r>
-        <w:t xml:space="preserve"> (via llama-</w:t>
-      </w:r>
-      <w:proofErr w:type="spellStart"/>
-      <w:r>
-        <w:t>cpp</w:t>
-      </w:r>
-      <w:proofErr w:type="spellEnd"/>
-      <w:r>
-        <w:t>-python)</w:t>
+        <w:t>Model: llama-2-7b.Q4_K_M.gguf (via llama-cpp-python)</w:t>
       </w:r>
     </w:p>
     <w:p>
@@ -526,13 +477,40 @@
           <w:numId w:val="19"/>
         </w:numPr>
       </w:pPr>
-      <w:proofErr w:type="spellStart"/>
       <w:r>
-        <w:t>LLaMA</w:t>
+        <w:t>LLaMA generates a grounded response</w:t>
       </w:r>
-      <w:proofErr w:type="spellEnd"/>
+    </w:p>
+    <w:p>
+      <w:pPr>
+        <w:pStyle w:val="Heading2"/>
+      </w:pPr>
       <w:r>
-        <w:t xml:space="preserve"> generates a grounded response</w:t>
+        <w:t>CONVERSATIONAL MEMORY</w:t>
+      </w:r>
+    </w:p>
+    <w:p>
+      <w:pPr>
+        <w:pStyle w:val="ListParagraph"/>
+        <w:numPr>
+          <w:ilvl w:val="0"/>
+          <w:numId w:val="38"/>
+        </w:numPr>
+      </w:pPr>
+      <w:r>
+        <w:t>Previous 1–2 Q&amp;A pairs are injected into the prompt for follow-up support</w:t>
+      </w:r>
+    </w:p>
+    <w:p>
+      <w:pPr>
+        <w:pStyle w:val="ListParagraph"/>
+        <w:numPr>
+          <w:ilvl w:val="0"/>
+          <w:numId w:val="38"/>
+        </w:numPr>
+      </w:pPr>
+      <w:r>
+        <w:t>All user interactions logged in qna_history.log for traceability</w:t>
       </w:r>
     </w:p>
     <w:p>
@@ -636,15 +614,7 @@
         </w:numPr>
       </w:pPr>
       <w:r>
-        <w:t xml:space="preserve">Used: </w:t>
-      </w:r>
-      <w:proofErr w:type="spellStart"/>
-      <w:r>
-        <w:t>facebook</w:t>
-      </w:r>
-      <w:proofErr w:type="spellEnd"/>
-      <w:r>
-        <w:t>/nllb-200-distilled-600M</w:t>
+        <w:t>Used: facebook/nllb-200-distilled-600M</w:t>
       </w:r>
     </w:p>
     <w:p>
@@ -680,13 +650,8 @@
         </w:numPr>
       </w:pPr>
       <w:r>
-        <w:t xml:space="preserve">Auto-detects language using </w:t>
+        <w:t>Auto-detects language using langdetect</w:t>
       </w:r>
-      <w:proofErr w:type="spellStart"/>
-      <w:r>
-        <w:t>langdetect</w:t>
-      </w:r>
-      <w:proofErr w:type="spellEnd"/>
     </w:p>
     <w:p>
       <w:pPr>
@@ -705,29 +670,8 @@
         </w:numPr>
       </w:pPr>
       <w:r>
-        <w:t xml:space="preserve">Used: </w:t>
+        <w:t>Used: facebook/bart-large-cnn</w:t>
       </w:r>
-      <w:proofErr w:type="spellStart"/>
-      <w:r>
-        <w:t>facebook</w:t>
-      </w:r>
-      <w:proofErr w:type="spellEnd"/>
-      <w:r>
-        <w:t>/</w:t>
-      </w:r>
-      <w:proofErr w:type="spellStart"/>
-      <w:r>
-        <w:t>bart</w:t>
-      </w:r>
-      <w:proofErr w:type="spellEnd"/>
-      <w:r>
-        <w:t>-large-</w:t>
-      </w:r>
-      <w:proofErr w:type="spellStart"/>
-      <w:r>
-        <w:t>cnn</w:t>
-      </w:r>
-      <w:proofErr w:type="spellEnd"/>
     </w:p>
     <w:p>
       <w:pPr>
@@ -750,15 +694,8 @@
         </w:numPr>
       </w:pPr>
       <w:r>
-        <w:t>Output: 40–</w:t>
-      </w:r>
-      <w:proofErr w:type="gramStart"/>
-      <w:r>
-        <w:t>150 word</w:t>
-      </w:r>
-      <w:proofErr w:type="gramEnd"/>
-      <w:r>
-        <w:t xml:space="preserve"> summaries</w:t>
+        <w:lastRenderedPageBreak/>
+        <w:t>Output: 40–150 word summaries</w:t>
       </w:r>
     </w:p>
     <w:p>
@@ -808,7 +745,6 @@
                 <w:b/>
                 <w:bCs/>
               </w:rPr>
-              <w:lastRenderedPageBreak/>
               <w:t xml:space="preserve">Metric  </w:t>
             </w:r>
           </w:p>
@@ -910,7 +846,7 @@
       <w:tr>
         <w:tc>
           <w:tcPr>
-            <w:tcW w:w="2214" w:type="dxa"/>
+            <w:tcW w:w="2179" w:type="dxa"/>
           </w:tcPr>
           <w:p>
             <w:pPr>
@@ -930,7 +866,7 @@
         </w:tc>
         <w:tc>
           <w:tcPr>
-            <w:tcW w:w="2214" w:type="dxa"/>
+            <w:tcW w:w="2148" w:type="dxa"/>
           </w:tcPr>
           <w:p>
             <w:pPr>
@@ -950,7 +886,7 @@
         </w:tc>
         <w:tc>
           <w:tcPr>
-            <w:tcW w:w="2214" w:type="dxa"/>
+            <w:tcW w:w="2136" w:type="dxa"/>
           </w:tcPr>
           <w:p>
             <w:pPr>
@@ -970,7 +906,7 @@
         </w:tc>
         <w:tc>
           <w:tcPr>
-            <w:tcW w:w="2214" w:type="dxa"/>
+            <w:tcW w:w="2167" w:type="dxa"/>
           </w:tcPr>
           <w:p>
             <w:pPr>
@@ -992,7 +928,7 @@
       <w:tr>
         <w:tc>
           <w:tcPr>
-            <w:tcW w:w="2214" w:type="dxa"/>
+            <w:tcW w:w="2179" w:type="dxa"/>
           </w:tcPr>
           <w:p>
             <w:r>
@@ -1002,7 +938,7 @@
         </w:tc>
         <w:tc>
           <w:tcPr>
-            <w:tcW w:w="2214" w:type="dxa"/>
+            <w:tcW w:w="2148" w:type="dxa"/>
           </w:tcPr>
           <w:p>
             <w:r>
@@ -1012,7 +948,7 @@
         </w:tc>
         <w:tc>
           <w:tcPr>
-            <w:tcW w:w="2214" w:type="dxa"/>
+            <w:tcW w:w="2136" w:type="dxa"/>
           </w:tcPr>
           <w:p>
             <w:r>
@@ -1022,7 +958,7 @@
         </w:tc>
         <w:tc>
           <w:tcPr>
-            <w:tcW w:w="2214" w:type="dxa"/>
+            <w:tcW w:w="2167" w:type="dxa"/>
           </w:tcPr>
           <w:p>
             <w:r>
@@ -1034,7 +970,7 @@
       <w:tr>
         <w:tc>
           <w:tcPr>
-            <w:tcW w:w="2214" w:type="dxa"/>
+            <w:tcW w:w="2179" w:type="dxa"/>
           </w:tcPr>
           <w:p>
             <w:r>
@@ -1044,7 +980,7 @@
         </w:tc>
         <w:tc>
           <w:tcPr>
-            <w:tcW w:w="2214" w:type="dxa"/>
+            <w:tcW w:w="2148" w:type="dxa"/>
           </w:tcPr>
           <w:p>
             <w:r>
@@ -1054,7 +990,7 @@
         </w:tc>
         <w:tc>
           <w:tcPr>
-            <w:tcW w:w="2214" w:type="dxa"/>
+            <w:tcW w:w="2136" w:type="dxa"/>
           </w:tcPr>
           <w:p>
             <w:r>
@@ -1064,7 +1000,7 @@
         </w:tc>
         <w:tc>
           <w:tcPr>
-            <w:tcW w:w="2214" w:type="dxa"/>
+            <w:tcW w:w="2167" w:type="dxa"/>
           </w:tcPr>
           <w:p>
             <w:r>
@@ -1076,7 +1012,7 @@
       <w:tr>
         <w:tc>
           <w:tcPr>
-            <w:tcW w:w="2214" w:type="dxa"/>
+            <w:tcW w:w="2179" w:type="dxa"/>
           </w:tcPr>
           <w:p>
             <w:r>
@@ -1086,7 +1022,7 @@
         </w:tc>
         <w:tc>
           <w:tcPr>
-            <w:tcW w:w="2214" w:type="dxa"/>
+            <w:tcW w:w="2148" w:type="dxa"/>
           </w:tcPr>
           <w:p>
             <w:r>
@@ -1096,7 +1032,7 @@
         </w:tc>
         <w:tc>
           <w:tcPr>
-            <w:tcW w:w="2214" w:type="dxa"/>
+            <w:tcW w:w="2136" w:type="dxa"/>
           </w:tcPr>
           <w:p>
             <w:r>
@@ -1106,7 +1042,7 @@
         </w:tc>
         <w:tc>
           <w:tcPr>
-            <w:tcW w:w="2214" w:type="dxa"/>
+            <w:tcW w:w="2167" w:type="dxa"/>
           </w:tcPr>
           <w:p>
             <w:r>
@@ -1118,7 +1054,7 @@
       <w:tr>
         <w:tc>
           <w:tcPr>
-            <w:tcW w:w="2214" w:type="dxa"/>
+            <w:tcW w:w="2179" w:type="dxa"/>
           </w:tcPr>
           <w:p>
             <w:r>
@@ -1128,7 +1064,7 @@
         </w:tc>
         <w:tc>
           <w:tcPr>
-            <w:tcW w:w="2214" w:type="dxa"/>
+            <w:tcW w:w="2148" w:type="dxa"/>
           </w:tcPr>
           <w:p>
             <w:r>
@@ -1138,7 +1074,7 @@
         </w:tc>
         <w:tc>
           <w:tcPr>
-            <w:tcW w:w="2214" w:type="dxa"/>
+            <w:tcW w:w="2136" w:type="dxa"/>
           </w:tcPr>
           <w:p>
             <w:r>
@@ -1148,7 +1084,7 @@
         </w:tc>
         <w:tc>
           <w:tcPr>
-            <w:tcW w:w="2214" w:type="dxa"/>
+            <w:tcW w:w="2167" w:type="dxa"/>
           </w:tcPr>
           <w:p>
             <w:r>
@@ -1163,7 +1099,7 @@
         <w:pStyle w:val="Heading2"/>
       </w:pPr>
       <w:r>
-        <w:t>Innovations</w:t>
+        <w:t>VISUALIZATION</w:t>
       </w:r>
     </w:p>
     <w:p>
@@ -1175,7 +1111,7 @@
         </w:numPr>
       </w:pPr>
       <w:r>
-        <w:t>Smart chunking with overlap for better context</w:t>
+        <w:t>Created 7_visualize_performance.py to generate individual line charts per task.</w:t>
       </w:r>
     </w:p>
     <w:p>
@@ -1187,7 +1123,15 @@
         </w:numPr>
       </w:pPr>
       <w:r>
-        <w:t>Markdown-style table text extraction</w:t>
+        <w:t>Output: PNG graphs of tokens/sec for Embedding, Translation, Summarization, and RAG QA.</w:t>
+      </w:r>
+    </w:p>
+    <w:p>
+      <w:pPr>
+        <w:pStyle w:val="Heading2"/>
+      </w:pPr>
+      <w:r>
+        <w:t>Innovations</w:t>
       </w:r>
     </w:p>
     <w:p>
@@ -1199,7 +1143,7 @@
         </w:numPr>
       </w:pPr>
       <w:r>
-        <w:t>All models run fully offline</w:t>
+        <w:t>Smart sentence-based chunking using NLTK</w:t>
       </w:r>
     </w:p>
     <w:p>
@@ -1211,7 +1155,7 @@
         </w:numPr>
       </w:pPr>
       <w:r>
-        <w:t>Unified performance.log for every step</w:t>
+        <w:t>Markdown-formatted tables using tabulate</w:t>
       </w:r>
     </w:p>
     <w:p>
@@ -1223,9 +1167,167 @@
         </w:numPr>
       </w:pPr>
       <w:r>
-        <w:t>Designed to scale with large multi-format documents</w:t>
+        <w:t>Conversation-aware RAG with memory injection</w:t>
       </w:r>
     </w:p>
+    <w:p>
+      <w:pPr>
+        <w:pStyle w:val="ListParagraph"/>
+        <w:numPr>
+          <w:ilvl w:val="0"/>
+          <w:numId w:val="37"/>
+        </w:numPr>
+      </w:pPr>
+      <w:r>
+        <w:t>Q&amp;A traceability with log-based monitoring</w:t>
+      </w:r>
+    </w:p>
+    <w:p>
+      <w:pPr>
+        <w:pStyle w:val="ListParagraph"/>
+        <w:numPr>
+          <w:ilvl w:val="0"/>
+          <w:numId w:val="37"/>
+        </w:numPr>
+      </w:pPr>
+      <w:r>
+        <w:t>Tokens/sec logging for every step</w:t>
+      </w:r>
+    </w:p>
+    <w:p>
+      <w:pPr>
+        <w:pStyle w:val="ListParagraph"/>
+        <w:numPr>
+          <w:ilvl w:val="0"/>
+          <w:numId w:val="37"/>
+        </w:numPr>
+      </w:pPr>
+      <w:r>
+        <w:t>Full offline capability without any external API dependency</w:t>
+      </w:r>
+    </w:p>
+    <w:p>
+      <w:pPr>
+        <w:pStyle w:val="Heading1"/>
+      </w:pPr>
+      <w:r>
+        <w:t>CACHING AND DEMO UI</w:t>
+      </w:r>
+    </w:p>
+    <w:p>
+      <w:pPr>
+        <w:pStyle w:val="Heading2"/>
+      </w:pPr>
+      <w:r>
+        <w:t>MODEL CACHING</w:t>
+      </w:r>
+    </w:p>
+    <w:p>
+      <w:pPr>
+        <w:pStyle w:val="ListParagraph"/>
+        <w:numPr>
+          <w:ilvl w:val="0"/>
+          <w:numId w:val="37"/>
+        </w:numPr>
+      </w:pPr>
+      <w:r>
+        <w:t>All models use cache_dir=./cache to avoid repeated downloads</w:t>
+      </w:r>
+    </w:p>
+    <w:p>
+      <w:pPr>
+        <w:pStyle w:val="ListParagraph"/>
+        <w:numPr>
+          <w:ilvl w:val="0"/>
+          <w:numId w:val="37"/>
+        </w:numPr>
+      </w:pPr>
+      <w:r>
+        <w:t>Greatly improves cold start time and ensures offline repeatability</w:t>
+      </w:r>
+    </w:p>
+    <w:p>
+      <w:pPr>
+        <w:pStyle w:val="Heading2"/>
+      </w:pPr>
+      <w:r>
+        <w:t>STREAMLIT DEMO UI</w:t>
+      </w:r>
+    </w:p>
+    <w:p>
+      <w:pPr>
+        <w:pStyle w:val="ListParagraph"/>
+        <w:numPr>
+          <w:ilvl w:val="0"/>
+          <w:numId w:val="41"/>
+        </w:numPr>
+      </w:pPr>
+      <w:r>
+        <w:t>app.py provides a web-based frontend for the RAG system</w:t>
+      </w:r>
+    </w:p>
+    <w:p>
+      <w:pPr>
+        <w:pStyle w:val="ListParagraph"/>
+        <w:numPr>
+          <w:ilvl w:val="0"/>
+          <w:numId w:val="41"/>
+        </w:numPr>
+      </w:pPr>
+      <w:r>
+        <w:t>Real-time Q&amp;A interface</w:t>
+      </w:r>
+    </w:p>
+    <w:p>
+      <w:pPr>
+        <w:pStyle w:val="ListParagraph"/>
+        <w:numPr>
+          <w:ilvl w:val="0"/>
+          <w:numId w:val="41"/>
+        </w:numPr>
+      </w:pPr>
+      <w:r>
+        <w:t>Displays context chunks and generated answers</w:t>
+      </w:r>
+    </w:p>
+    <w:p>
+      <w:pPr>
+        <w:pStyle w:val="ListParagraph"/>
+        <w:numPr>
+          <w:ilvl w:val="0"/>
+          <w:numId w:val="41"/>
+        </w:numPr>
+      </w:pPr>
+      <w:r>
+        <w:t>Maintains conversation memory across turns</w:t>
+      </w:r>
+    </w:p>
+    <w:p>
+      <w:pPr>
+        <w:pStyle w:val="ListParagraph"/>
+        <w:numPr>
+          <w:ilvl w:val="0"/>
+          <w:numId w:val="41"/>
+        </w:numPr>
+      </w:pPr>
+      <w:r>
+        <w:t>Logs all Q&amp;A to qna_history.log</w:t>
+      </w:r>
+    </w:p>
+    <w:p>
+      <w:pPr>
+        <w:pStyle w:val="Heading2"/>
+      </w:pPr>
+      <w:r>
+        <w:t>HOW TO RUN</w:t>
+      </w:r>
+    </w:p>
+    <w:p>
+      <w:r>
+        <w:t>streamlit run app.py</w:t>
+      </w:r>
+    </w:p>
+    <w:p/>
     <w:p>
       <w:pPr>
         <w:pStyle w:val="Heading2"/>
@@ -1759,7 +1861,7 @@
   <w:abstractNum w:abstractNumId="11" w15:restartNumberingAfterBreak="0">
     <w:nsid w:val="0D534BC9"/>
     <w:multiLevelType w:val="hybridMultilevel"/>
-    <w:tmpl w:val="36943C60"/>
+    <w:tmpl w:val="8FF8999C"/>
     <w:lvl w:ilvl="0" w:tplc="04090001">
       <w:start w:val="1"/>
       <w:numFmt w:val="bullet"/>
@@ -1870,6 +1972,119 @@
     </w:lvl>
   </w:abstractNum>
   <w:abstractNum w:abstractNumId="12" w15:restartNumberingAfterBreak="0">
+    <w:nsid w:val="152D15DC"/>
+    <w:multiLevelType w:val="hybridMultilevel"/>
+    <w:tmpl w:val="BCBC3174"/>
+    <w:lvl w:ilvl="0" w:tplc="04090001">
+      <w:start w:val="1"/>
+      <w:numFmt w:val="bullet"/>
+      <w:lvlText w:val=""/>
+      <w:lvlJc w:val="left"/>
+      <w:pPr>
+        <w:ind w:left="360" w:hanging="360"/>
+      </w:pPr>
+      <w:rPr>
+        <w:rFonts w:ascii="Symbol" w:hAnsi="Symbol" w:hint="default"/>
+      </w:rPr>
+    </w:lvl>
+    <w:lvl w:ilvl="1" w:tplc="04090003" w:tentative="1">
+      <w:start w:val="1"/>
+      <w:numFmt w:val="bullet"/>
+      <w:lvlText w:val="o"/>
+      <w:lvlJc w:val="left"/>
+      <w:pPr>
+        <w:ind w:left="1080" w:hanging="360"/>
+      </w:pPr>
+      <w:rPr>
+        <w:rFonts w:ascii="Courier New" w:hAnsi="Courier New" w:cs="Courier New" w:hint="default"/>
+      </w:rPr>
+    </w:lvl>
+    <w:lvl w:ilvl="2" w:tplc="04090005" w:tentative="1">
+      <w:start w:val="1"/>
+      <w:numFmt w:val="bullet"/>
+      <w:lvlText w:val=""/>
+      <w:lvlJc w:val="left"/>
+      <w:pPr>
+        <w:ind w:left="1800" w:hanging="360"/>
+      </w:pPr>
+      <w:rPr>
+        <w:rFonts w:ascii="Wingdings" w:hAnsi="Wingdings" w:hint="default"/>
+      </w:rPr>
+    </w:lvl>
+    <w:lvl w:ilvl="3" w:tplc="04090001" w:tentative="1">
+      <w:start w:val="1"/>
+      <w:numFmt w:val="bullet"/>
+      <w:lvlText w:val=""/>
+      <w:lvlJc w:val="left"/>
+      <w:pPr>
+        <w:ind w:left="2520" w:hanging="360"/>
+      </w:pPr>
+      <w:rPr>
+        <w:rFonts w:ascii="Symbol" w:hAnsi="Symbol" w:hint="default"/>
+      </w:rPr>
+    </w:lvl>
+    <w:lvl w:ilvl="4" w:tplc="04090003" w:tentative="1">
+      <w:start w:val="1"/>
+      <w:numFmt w:val="bullet"/>
+      <w:lvlText w:val="o"/>
+      <w:lvlJc w:val="left"/>
+      <w:pPr>
+        <w:ind w:left="3240" w:hanging="360"/>
+      </w:pPr>
+      <w:rPr>
+        <w:rFonts w:ascii="Courier New" w:hAnsi="Courier New" w:cs="Courier New" w:hint="default"/>
+      </w:rPr>
+    </w:lvl>
+    <w:lvl w:ilvl="5" w:tplc="04090005" w:tentative="1">
+      <w:start w:val="1"/>
+      <w:numFmt w:val="bullet"/>
+      <w:lvlText w:val=""/>
+      <w:lvlJc w:val="left"/>
+      <w:pPr>
+        <w:ind w:left="3960" w:hanging="360"/>
+      </w:pPr>
+      <w:rPr>
+        <w:rFonts w:ascii="Wingdings" w:hAnsi="Wingdings" w:hint="default"/>
+      </w:rPr>
+    </w:lvl>
+    <w:lvl w:ilvl="6" w:tplc="04090001" w:tentative="1">
+      <w:start w:val="1"/>
+      <w:numFmt w:val="bullet"/>
+      <w:lvlText w:val=""/>
+      <w:lvlJc w:val="left"/>
+      <w:pPr>
+        <w:ind w:left="4680" w:hanging="360"/>
+      </w:pPr>
+      <w:rPr>
+        <w:rFonts w:ascii="Symbol" w:hAnsi="Symbol" w:hint="default"/>
+      </w:rPr>
+    </w:lvl>
+    <w:lvl w:ilvl="7" w:tplc="04090003" w:tentative="1">
+      <w:start w:val="1"/>
+      <w:numFmt w:val="bullet"/>
+      <w:lvlText w:val="o"/>
+      <w:lvlJc w:val="left"/>
+      <w:pPr>
+        <w:ind w:left="5400" w:hanging="360"/>
+      </w:pPr>
+      <w:rPr>
+        <w:rFonts w:ascii="Courier New" w:hAnsi="Courier New" w:cs="Courier New" w:hint="default"/>
+      </w:rPr>
+    </w:lvl>
+    <w:lvl w:ilvl="8" w:tplc="04090005" w:tentative="1">
+      <w:start w:val="1"/>
+      <w:numFmt w:val="bullet"/>
+      <w:lvlText w:val=""/>
+      <w:lvlJc w:val="left"/>
+      <w:pPr>
+        <w:ind w:left="6120" w:hanging="360"/>
+      </w:pPr>
+      <w:rPr>
+        <w:rFonts w:ascii="Wingdings" w:hAnsi="Wingdings" w:hint="default"/>
+      </w:rPr>
+    </w:lvl>
+  </w:abstractNum>
+  <w:abstractNum w:abstractNumId="13" w15:restartNumberingAfterBreak="0">
     <w:nsid w:val="1A6D6AC9"/>
     <w:multiLevelType w:val="hybridMultilevel"/>
     <w:tmpl w:val="ED346EDA"/>
@@ -1981,7 +2196,7 @@
       </w:rPr>
     </w:lvl>
   </w:abstractNum>
-  <w:abstractNum w:abstractNumId="13" w15:restartNumberingAfterBreak="0">
+  <w:abstractNum w:abstractNumId="14" w15:restartNumberingAfterBreak="0">
     <w:nsid w:val="1FA83355"/>
     <w:multiLevelType w:val="hybridMultilevel"/>
     <w:tmpl w:val="F93E4BA4"/>
@@ -2094,7 +2309,7 @@
       </w:rPr>
     </w:lvl>
   </w:abstractNum>
-  <w:abstractNum w:abstractNumId="14" w15:restartNumberingAfterBreak="0">
+  <w:abstractNum w:abstractNumId="15" w15:restartNumberingAfterBreak="0">
     <w:nsid w:val="24260D69"/>
     <w:multiLevelType w:val="hybridMultilevel"/>
     <w:tmpl w:val="6E6CB3EE"/>
@@ -2207,7 +2422,7 @@
       </w:rPr>
     </w:lvl>
   </w:abstractNum>
-  <w:abstractNum w:abstractNumId="15" w15:restartNumberingAfterBreak="0">
+  <w:abstractNum w:abstractNumId="16" w15:restartNumberingAfterBreak="0">
     <w:nsid w:val="26053D74"/>
     <w:multiLevelType w:val="hybridMultilevel"/>
     <w:tmpl w:val="C0366932"/>
@@ -2319,7 +2534,7 @@
       </w:rPr>
     </w:lvl>
   </w:abstractNum>
-  <w:abstractNum w:abstractNumId="16" w15:restartNumberingAfterBreak="0">
+  <w:abstractNum w:abstractNumId="17" w15:restartNumberingAfterBreak="0">
     <w:nsid w:val="26C9395C"/>
     <w:multiLevelType w:val="hybridMultilevel"/>
     <w:tmpl w:val="D1F41820"/>
@@ -2432,7 +2647,7 @@
       </w:rPr>
     </w:lvl>
   </w:abstractNum>
-  <w:abstractNum w:abstractNumId="17" w15:restartNumberingAfterBreak="0">
+  <w:abstractNum w:abstractNumId="18" w15:restartNumberingAfterBreak="0">
     <w:nsid w:val="27AC36D1"/>
     <w:multiLevelType w:val="hybridMultilevel"/>
     <w:tmpl w:val="F0662874"/>
@@ -2544,7 +2759,7 @@
       </w:rPr>
     </w:lvl>
   </w:abstractNum>
-  <w:abstractNum w:abstractNumId="18" w15:restartNumberingAfterBreak="0">
+  <w:abstractNum w:abstractNumId="19" w15:restartNumberingAfterBreak="0">
     <w:nsid w:val="2D2770F0"/>
     <w:multiLevelType w:val="hybridMultilevel"/>
     <w:tmpl w:val="E84AE048"/>
@@ -2656,7 +2871,7 @@
       </w:rPr>
     </w:lvl>
   </w:abstractNum>
-  <w:abstractNum w:abstractNumId="19" w15:restartNumberingAfterBreak="0">
+  <w:abstractNum w:abstractNumId="20" w15:restartNumberingAfterBreak="0">
     <w:nsid w:val="2D624E59"/>
     <w:multiLevelType w:val="hybridMultilevel"/>
     <w:tmpl w:val="DEA27E0A"/>
@@ -2769,7 +2984,7 @@
       </w:rPr>
     </w:lvl>
   </w:abstractNum>
-  <w:abstractNum w:abstractNumId="20" w15:restartNumberingAfterBreak="0">
+  <w:abstractNum w:abstractNumId="21" w15:restartNumberingAfterBreak="0">
     <w:nsid w:val="30EF7115"/>
     <w:multiLevelType w:val="hybridMultilevel"/>
     <w:tmpl w:val="09D475C0"/>
@@ -2881,7 +3096,7 @@
       </w:rPr>
     </w:lvl>
   </w:abstractNum>
-  <w:abstractNum w:abstractNumId="21" w15:restartNumberingAfterBreak="0">
+  <w:abstractNum w:abstractNumId="22" w15:restartNumberingAfterBreak="0">
     <w:nsid w:val="339D39D0"/>
     <w:multiLevelType w:val="hybridMultilevel"/>
     <w:tmpl w:val="594AE0E0"/>
@@ -2993,7 +3208,120 @@
       </w:rPr>
     </w:lvl>
   </w:abstractNum>
-  <w:abstractNum w:abstractNumId="22" w15:restartNumberingAfterBreak="0">
+  <w:abstractNum w:abstractNumId="23" w15:restartNumberingAfterBreak="0">
+    <w:nsid w:val="38C50D38"/>
+    <w:multiLevelType w:val="hybridMultilevel"/>
+    <w:tmpl w:val="7CA66B08"/>
+    <w:lvl w:ilvl="0" w:tplc="04090001">
+      <w:start w:val="1"/>
+      <w:numFmt w:val="bullet"/>
+      <w:lvlText w:val=""/>
+      <w:lvlJc w:val="left"/>
+      <w:pPr>
+        <w:ind w:left="360" w:hanging="360"/>
+      </w:pPr>
+      <w:rPr>
+        <w:rFonts w:ascii="Symbol" w:hAnsi="Symbol" w:hint="default"/>
+      </w:rPr>
+    </w:lvl>
+    <w:lvl w:ilvl="1" w:tplc="04090003" w:tentative="1">
+      <w:start w:val="1"/>
+      <w:numFmt w:val="bullet"/>
+      <w:lvlText w:val="o"/>
+      <w:lvlJc w:val="left"/>
+      <w:pPr>
+        <w:ind w:left="1080" w:hanging="360"/>
+      </w:pPr>
+      <w:rPr>
+        <w:rFonts w:ascii="Courier New" w:hAnsi="Courier New" w:cs="Courier New" w:hint="default"/>
+      </w:rPr>
+    </w:lvl>
+    <w:lvl w:ilvl="2" w:tplc="04090005" w:tentative="1">
+      <w:start w:val="1"/>
+      <w:numFmt w:val="bullet"/>
+      <w:lvlText w:val=""/>
+      <w:lvlJc w:val="left"/>
+      <w:pPr>
+        <w:ind w:left="1800" w:hanging="360"/>
+      </w:pPr>
+      <w:rPr>
+        <w:rFonts w:ascii="Wingdings" w:hAnsi="Wingdings" w:hint="default"/>
+      </w:rPr>
+    </w:lvl>
+    <w:lvl w:ilvl="3" w:tplc="04090001" w:tentative="1">
+      <w:start w:val="1"/>
+      <w:numFmt w:val="bullet"/>
+      <w:lvlText w:val=""/>
+      <w:lvlJc w:val="left"/>
+      <w:pPr>
+        <w:ind w:left="2520" w:hanging="360"/>
+      </w:pPr>
+      <w:rPr>
+        <w:rFonts w:ascii="Symbol" w:hAnsi="Symbol" w:hint="default"/>
+      </w:rPr>
+    </w:lvl>
+    <w:lvl w:ilvl="4" w:tplc="04090003" w:tentative="1">
+      <w:start w:val="1"/>
+      <w:numFmt w:val="bullet"/>
+      <w:lvlText w:val="o"/>
+      <w:lvlJc w:val="left"/>
+      <w:pPr>
+        <w:ind w:left="3240" w:hanging="360"/>
+      </w:pPr>
+      <w:rPr>
+        <w:rFonts w:ascii="Courier New" w:hAnsi="Courier New" w:cs="Courier New" w:hint="default"/>
+      </w:rPr>
+    </w:lvl>
+    <w:lvl w:ilvl="5" w:tplc="04090005" w:tentative="1">
+      <w:start w:val="1"/>
+      <w:numFmt w:val="bullet"/>
+      <w:lvlText w:val=""/>
+      <w:lvlJc w:val="left"/>
+      <w:pPr>
+        <w:ind w:left="3960" w:hanging="360"/>
+      </w:pPr>
+      <w:rPr>
+        <w:rFonts w:ascii="Wingdings" w:hAnsi="Wingdings" w:hint="default"/>
+      </w:rPr>
+    </w:lvl>
+    <w:lvl w:ilvl="6" w:tplc="04090001" w:tentative="1">
+      <w:start w:val="1"/>
+      <w:numFmt w:val="bullet"/>
+      <w:lvlText w:val=""/>
+      <w:lvlJc w:val="left"/>
+      <w:pPr>
+        <w:ind w:left="4680" w:hanging="360"/>
+      </w:pPr>
+      <w:rPr>
+        <w:rFonts w:ascii="Symbol" w:hAnsi="Symbol" w:hint="default"/>
+      </w:rPr>
+    </w:lvl>
+    <w:lvl w:ilvl="7" w:tplc="04090003" w:tentative="1">
+      <w:start w:val="1"/>
+      <w:numFmt w:val="bullet"/>
+      <w:lvlText w:val="o"/>
+      <w:lvlJc w:val="left"/>
+      <w:pPr>
+        <w:ind w:left="5400" w:hanging="360"/>
+      </w:pPr>
+      <w:rPr>
+        <w:rFonts w:ascii="Courier New" w:hAnsi="Courier New" w:cs="Courier New" w:hint="default"/>
+      </w:rPr>
+    </w:lvl>
+    <w:lvl w:ilvl="8" w:tplc="04090005" w:tentative="1">
+      <w:start w:val="1"/>
+      <w:numFmt w:val="bullet"/>
+      <w:lvlText w:val=""/>
+      <w:lvlJc w:val="left"/>
+      <w:pPr>
+        <w:ind w:left="6120" w:hanging="360"/>
+      </w:pPr>
+      <w:rPr>
+        <w:rFonts w:ascii="Wingdings" w:hAnsi="Wingdings" w:hint="default"/>
+      </w:rPr>
+    </w:lvl>
+  </w:abstractNum>
+  <w:abstractNum w:abstractNumId="24" w15:restartNumberingAfterBreak="0">
     <w:nsid w:val="3B3B1501"/>
     <w:multiLevelType w:val="hybridMultilevel"/>
     <w:tmpl w:val="4756006A"/>
@@ -3106,7 +3434,7 @@
       </w:rPr>
     </w:lvl>
   </w:abstractNum>
-  <w:abstractNum w:abstractNumId="23" w15:restartNumberingAfterBreak="0">
+  <w:abstractNum w:abstractNumId="25" w15:restartNumberingAfterBreak="0">
     <w:nsid w:val="3B8A5C49"/>
     <w:multiLevelType w:val="hybridMultilevel"/>
     <w:tmpl w:val="4D424A76"/>
@@ -3219,7 +3547,7 @@
       </w:rPr>
     </w:lvl>
   </w:abstractNum>
-  <w:abstractNum w:abstractNumId="24" w15:restartNumberingAfterBreak="0">
+  <w:abstractNum w:abstractNumId="26" w15:restartNumberingAfterBreak="0">
     <w:nsid w:val="43891C69"/>
     <w:multiLevelType w:val="hybridMultilevel"/>
     <w:tmpl w:val="6308AA0E"/>
@@ -3331,7 +3659,7 @@
       </w:rPr>
     </w:lvl>
   </w:abstractNum>
-  <w:abstractNum w:abstractNumId="25" w15:restartNumberingAfterBreak="0">
+  <w:abstractNum w:abstractNumId="27" w15:restartNumberingAfterBreak="0">
     <w:nsid w:val="445D64BF"/>
     <w:multiLevelType w:val="hybridMultilevel"/>
     <w:tmpl w:val="8C54F130"/>
@@ -3417,7 +3745,120 @@
       </w:pPr>
     </w:lvl>
   </w:abstractNum>
-  <w:abstractNum w:abstractNumId="26" w15:restartNumberingAfterBreak="0">
+  <w:abstractNum w:abstractNumId="28" w15:restartNumberingAfterBreak="0">
+    <w:nsid w:val="49810B77"/>
+    <w:multiLevelType w:val="hybridMultilevel"/>
+    <w:tmpl w:val="FB349D1E"/>
+    <w:lvl w:ilvl="0" w:tplc="04090001">
+      <w:start w:val="1"/>
+      <w:numFmt w:val="bullet"/>
+      <w:lvlText w:val=""/>
+      <w:lvlJc w:val="left"/>
+      <w:pPr>
+        <w:ind w:left="360" w:hanging="360"/>
+      </w:pPr>
+      <w:rPr>
+        <w:rFonts w:ascii="Symbol" w:hAnsi="Symbol" w:hint="default"/>
+      </w:rPr>
+    </w:lvl>
+    <w:lvl w:ilvl="1" w:tplc="04090003" w:tentative="1">
+      <w:start w:val="1"/>
+      <w:numFmt w:val="bullet"/>
+      <w:lvlText w:val="o"/>
+      <w:lvlJc w:val="left"/>
+      <w:pPr>
+        <w:ind w:left="1080" w:hanging="360"/>
+      </w:pPr>
+      <w:rPr>
+        <w:rFonts w:ascii="Courier New" w:hAnsi="Courier New" w:cs="Courier New" w:hint="default"/>
+      </w:rPr>
+    </w:lvl>
+    <w:lvl w:ilvl="2" w:tplc="04090005" w:tentative="1">
+      <w:start w:val="1"/>
+      <w:numFmt w:val="bullet"/>
+      <w:lvlText w:val=""/>
+      <w:lvlJc w:val="left"/>
+      <w:pPr>
+        <w:ind w:left="1800" w:hanging="360"/>
+      </w:pPr>
+      <w:rPr>
+        <w:rFonts w:ascii="Wingdings" w:hAnsi="Wingdings" w:hint="default"/>
+      </w:rPr>
+    </w:lvl>
+    <w:lvl w:ilvl="3" w:tplc="04090001" w:tentative="1">
+      <w:start w:val="1"/>
+      <w:numFmt w:val="bullet"/>
+      <w:lvlText w:val=""/>
+      <w:lvlJc w:val="left"/>
+      <w:pPr>
+        <w:ind w:left="2520" w:hanging="360"/>
+      </w:pPr>
+      <w:rPr>
+        <w:rFonts w:ascii="Symbol" w:hAnsi="Symbol" w:hint="default"/>
+      </w:rPr>
+    </w:lvl>
+    <w:lvl w:ilvl="4" w:tplc="04090003" w:tentative="1">
+      <w:start w:val="1"/>
+      <w:numFmt w:val="bullet"/>
+      <w:lvlText w:val="o"/>
+      <w:lvlJc w:val="left"/>
+      <w:pPr>
+        <w:ind w:left="3240" w:hanging="360"/>
+      </w:pPr>
+      <w:rPr>
+        <w:rFonts w:ascii="Courier New" w:hAnsi="Courier New" w:cs="Courier New" w:hint="default"/>
+      </w:rPr>
+    </w:lvl>
+    <w:lvl w:ilvl="5" w:tplc="04090005" w:tentative="1">
+      <w:start w:val="1"/>
+      <w:numFmt w:val="bullet"/>
+      <w:lvlText w:val=""/>
+      <w:lvlJc w:val="left"/>
+      <w:pPr>
+        <w:ind w:left="3960" w:hanging="360"/>
+      </w:pPr>
+      <w:rPr>
+        <w:rFonts w:ascii="Wingdings" w:hAnsi="Wingdings" w:hint="default"/>
+      </w:rPr>
+    </w:lvl>
+    <w:lvl w:ilvl="6" w:tplc="04090001" w:tentative="1">
+      <w:start w:val="1"/>
+      <w:numFmt w:val="bullet"/>
+      <w:lvlText w:val=""/>
+      <w:lvlJc w:val="left"/>
+      <w:pPr>
+        <w:ind w:left="4680" w:hanging="360"/>
+      </w:pPr>
+      <w:rPr>
+        <w:rFonts w:ascii="Symbol" w:hAnsi="Symbol" w:hint="default"/>
+      </w:rPr>
+    </w:lvl>
+    <w:lvl w:ilvl="7" w:tplc="04090003" w:tentative="1">
+      <w:start w:val="1"/>
+      <w:numFmt w:val="bullet"/>
+      <w:lvlText w:val="o"/>
+      <w:lvlJc w:val="left"/>
+      <w:pPr>
+        <w:ind w:left="5400" w:hanging="360"/>
+      </w:pPr>
+      <w:rPr>
+        <w:rFonts w:ascii="Courier New" w:hAnsi="Courier New" w:cs="Courier New" w:hint="default"/>
+      </w:rPr>
+    </w:lvl>
+    <w:lvl w:ilvl="8" w:tplc="04090005" w:tentative="1">
+      <w:start w:val="1"/>
+      <w:numFmt w:val="bullet"/>
+      <w:lvlText w:val=""/>
+      <w:lvlJc w:val="left"/>
+      <w:pPr>
+        <w:ind w:left="6120" w:hanging="360"/>
+      </w:pPr>
+      <w:rPr>
+        <w:rFonts w:ascii="Wingdings" w:hAnsi="Wingdings" w:hint="default"/>
+      </w:rPr>
+    </w:lvl>
+  </w:abstractNum>
+  <w:abstractNum w:abstractNumId="29" w15:restartNumberingAfterBreak="0">
     <w:nsid w:val="4BA70BDD"/>
     <w:multiLevelType w:val="hybridMultilevel"/>
     <w:tmpl w:val="C46C01B6"/>
@@ -3529,7 +3970,7 @@
       </w:rPr>
     </w:lvl>
   </w:abstractNum>
-  <w:abstractNum w:abstractNumId="27" w15:restartNumberingAfterBreak="0">
+  <w:abstractNum w:abstractNumId="30" w15:restartNumberingAfterBreak="0">
     <w:nsid w:val="54F61E9D"/>
     <w:multiLevelType w:val="hybridMultilevel"/>
     <w:tmpl w:val="54C2E60A"/>
@@ -3642,7 +4083,120 @@
       </w:rPr>
     </w:lvl>
   </w:abstractNum>
-  <w:abstractNum w:abstractNumId="28" w15:restartNumberingAfterBreak="0">
+  <w:abstractNum w:abstractNumId="31" w15:restartNumberingAfterBreak="0">
+    <w:nsid w:val="5A215B94"/>
+    <w:multiLevelType w:val="hybridMultilevel"/>
+    <w:tmpl w:val="E7EA7CE6"/>
+    <w:lvl w:ilvl="0" w:tplc="04090001">
+      <w:start w:val="1"/>
+      <w:numFmt w:val="bullet"/>
+      <w:lvlText w:val=""/>
+      <w:lvlJc w:val="left"/>
+      <w:pPr>
+        <w:ind w:left="360" w:hanging="360"/>
+      </w:pPr>
+      <w:rPr>
+        <w:rFonts w:ascii="Symbol" w:hAnsi="Symbol" w:hint="default"/>
+      </w:rPr>
+    </w:lvl>
+    <w:lvl w:ilvl="1" w:tplc="04090003" w:tentative="1">
+      <w:start w:val="1"/>
+      <w:numFmt w:val="bullet"/>
+      <w:lvlText w:val="o"/>
+      <w:lvlJc w:val="left"/>
+      <w:pPr>
+        <w:ind w:left="1080" w:hanging="360"/>
+      </w:pPr>
+      <w:rPr>
+        <w:rFonts w:ascii="Courier New" w:hAnsi="Courier New" w:cs="Courier New" w:hint="default"/>
+      </w:rPr>
+    </w:lvl>
+    <w:lvl w:ilvl="2" w:tplc="04090005" w:tentative="1">
+      <w:start w:val="1"/>
+      <w:numFmt w:val="bullet"/>
+      <w:lvlText w:val=""/>
+      <w:lvlJc w:val="left"/>
+      <w:pPr>
+        <w:ind w:left="1800" w:hanging="360"/>
+      </w:pPr>
+      <w:rPr>
+        <w:rFonts w:ascii="Wingdings" w:hAnsi="Wingdings" w:hint="default"/>
+      </w:rPr>
+    </w:lvl>
+    <w:lvl w:ilvl="3" w:tplc="04090001" w:tentative="1">
+      <w:start w:val="1"/>
+      <w:numFmt w:val="bullet"/>
+      <w:lvlText w:val=""/>
+      <w:lvlJc w:val="left"/>
+      <w:pPr>
+        <w:ind w:left="2520" w:hanging="360"/>
+      </w:pPr>
+      <w:rPr>
+        <w:rFonts w:ascii="Symbol" w:hAnsi="Symbol" w:hint="default"/>
+      </w:rPr>
+    </w:lvl>
+    <w:lvl w:ilvl="4" w:tplc="04090003" w:tentative="1">
+      <w:start w:val="1"/>
+      <w:numFmt w:val="bullet"/>
+      <w:lvlText w:val="o"/>
+      <w:lvlJc w:val="left"/>
+      <w:pPr>
+        <w:ind w:left="3240" w:hanging="360"/>
+      </w:pPr>
+      <w:rPr>
+        <w:rFonts w:ascii="Courier New" w:hAnsi="Courier New" w:cs="Courier New" w:hint="default"/>
+      </w:rPr>
+    </w:lvl>
+    <w:lvl w:ilvl="5" w:tplc="04090005" w:tentative="1">
+      <w:start w:val="1"/>
+      <w:numFmt w:val="bullet"/>
+      <w:lvlText w:val=""/>
+      <w:lvlJc w:val="left"/>
+      <w:pPr>
+        <w:ind w:left="3960" w:hanging="360"/>
+      </w:pPr>
+      <w:rPr>
+        <w:rFonts w:ascii="Wingdings" w:hAnsi="Wingdings" w:hint="default"/>
+      </w:rPr>
+    </w:lvl>
+    <w:lvl w:ilvl="6" w:tplc="04090001" w:tentative="1">
+      <w:start w:val="1"/>
+      <w:numFmt w:val="bullet"/>
+      <w:lvlText w:val=""/>
+      <w:lvlJc w:val="left"/>
+      <w:pPr>
+        <w:ind w:left="4680" w:hanging="360"/>
+      </w:pPr>
+      <w:rPr>
+        <w:rFonts w:ascii="Symbol" w:hAnsi="Symbol" w:hint="default"/>
+      </w:rPr>
+    </w:lvl>
+    <w:lvl w:ilvl="7" w:tplc="04090003" w:tentative="1">
+      <w:start w:val="1"/>
+      <w:numFmt w:val="bullet"/>
+      <w:lvlText w:val="o"/>
+      <w:lvlJc w:val="left"/>
+      <w:pPr>
+        <w:ind w:left="5400" w:hanging="360"/>
+      </w:pPr>
+      <w:rPr>
+        <w:rFonts w:ascii="Courier New" w:hAnsi="Courier New" w:cs="Courier New" w:hint="default"/>
+      </w:rPr>
+    </w:lvl>
+    <w:lvl w:ilvl="8" w:tplc="04090005" w:tentative="1">
+      <w:start w:val="1"/>
+      <w:numFmt w:val="bullet"/>
+      <w:lvlText w:val=""/>
+      <w:lvlJc w:val="left"/>
+      <w:pPr>
+        <w:ind w:left="6120" w:hanging="360"/>
+      </w:pPr>
+      <w:rPr>
+        <w:rFonts w:ascii="Wingdings" w:hAnsi="Wingdings" w:hint="default"/>
+      </w:rPr>
+    </w:lvl>
+  </w:abstractNum>
+  <w:abstractNum w:abstractNumId="32" w15:restartNumberingAfterBreak="0">
     <w:nsid w:val="5EEF4C62"/>
     <w:multiLevelType w:val="hybridMultilevel"/>
     <w:tmpl w:val="FF807310"/>
@@ -3755,7 +4309,7 @@
       </w:rPr>
     </w:lvl>
   </w:abstractNum>
-  <w:abstractNum w:abstractNumId="29" w15:restartNumberingAfterBreak="0">
+  <w:abstractNum w:abstractNumId="33" w15:restartNumberingAfterBreak="0">
     <w:nsid w:val="61961496"/>
     <w:multiLevelType w:val="hybridMultilevel"/>
     <w:tmpl w:val="C392680C"/>
@@ -3867,7 +4421,7 @@
       </w:rPr>
     </w:lvl>
   </w:abstractNum>
-  <w:abstractNum w:abstractNumId="30" w15:restartNumberingAfterBreak="0">
+  <w:abstractNum w:abstractNumId="34" w15:restartNumberingAfterBreak="0">
     <w:nsid w:val="68585161"/>
     <w:multiLevelType w:val="hybridMultilevel"/>
     <w:tmpl w:val="E3B41B52"/>
@@ -3979,7 +4533,7 @@
       </w:rPr>
     </w:lvl>
   </w:abstractNum>
-  <w:abstractNum w:abstractNumId="31" w15:restartNumberingAfterBreak="0">
+  <w:abstractNum w:abstractNumId="35" w15:restartNumberingAfterBreak="0">
     <w:nsid w:val="69D30D09"/>
     <w:multiLevelType w:val="hybridMultilevel"/>
     <w:tmpl w:val="C8B08952"/>
@@ -4092,7 +4646,7 @@
       </w:rPr>
     </w:lvl>
   </w:abstractNum>
-  <w:abstractNum w:abstractNumId="32" w15:restartNumberingAfterBreak="0">
+  <w:abstractNum w:abstractNumId="36" w15:restartNumberingAfterBreak="0">
     <w:nsid w:val="6A434D9C"/>
     <w:multiLevelType w:val="hybridMultilevel"/>
     <w:tmpl w:val="2E223894"/>
@@ -4204,7 +4758,7 @@
       </w:rPr>
     </w:lvl>
   </w:abstractNum>
-  <w:abstractNum w:abstractNumId="33" w15:restartNumberingAfterBreak="0">
+  <w:abstractNum w:abstractNumId="37" w15:restartNumberingAfterBreak="0">
     <w:nsid w:val="6A8B277F"/>
     <w:multiLevelType w:val="hybridMultilevel"/>
     <w:tmpl w:val="CDCCB68E"/>
@@ -4316,7 +4870,7 @@
       </w:rPr>
     </w:lvl>
   </w:abstractNum>
-  <w:abstractNum w:abstractNumId="34" w15:restartNumberingAfterBreak="0">
+  <w:abstractNum w:abstractNumId="38" w15:restartNumberingAfterBreak="0">
     <w:nsid w:val="6C29219B"/>
     <w:multiLevelType w:val="hybridMultilevel"/>
     <w:tmpl w:val="6BF4C9AC"/>
@@ -4405,7 +4959,7 @@
       </w:pPr>
     </w:lvl>
   </w:abstractNum>
-  <w:abstractNum w:abstractNumId="35" w15:restartNumberingAfterBreak="0">
+  <w:abstractNum w:abstractNumId="39" w15:restartNumberingAfterBreak="0">
     <w:nsid w:val="6F0D1ADC"/>
     <w:multiLevelType w:val="hybridMultilevel"/>
     <w:tmpl w:val="35B84978"/>
@@ -4517,7 +5071,7 @@
       </w:rPr>
     </w:lvl>
   </w:abstractNum>
-  <w:abstractNum w:abstractNumId="36" w15:restartNumberingAfterBreak="0">
+  <w:abstractNum w:abstractNumId="40" w15:restartNumberingAfterBreak="0">
     <w:nsid w:val="74B7705D"/>
     <w:multiLevelType w:val="hybridMultilevel"/>
     <w:tmpl w:val="01208236"/>
@@ -4660,85 +5214,97 @@
     <w:abstractNumId w:val="9"/>
   </w:num>
   <w:num w:numId="11" w16cid:durableId="621569655">
-    <w:abstractNumId w:val="15"/>
+    <w:abstractNumId w:val="16"/>
   </w:num>
   <w:num w:numId="12" w16cid:durableId="1838811253">
+    <w:abstractNumId w:val="22"/>
+  </w:num>
+  <w:num w:numId="13" w16cid:durableId="715351603">
+    <w:abstractNumId w:val="39"/>
+  </w:num>
+  <w:num w:numId="14" w16cid:durableId="541332722">
+    <w:abstractNumId w:val="26"/>
+  </w:num>
+  <w:num w:numId="15" w16cid:durableId="449472409">
+    <w:abstractNumId w:val="19"/>
+  </w:num>
+  <w:num w:numId="16" w16cid:durableId="1159345434">
+    <w:abstractNumId w:val="33"/>
+  </w:num>
+  <w:num w:numId="17" w16cid:durableId="1064374604">
     <w:abstractNumId w:val="21"/>
   </w:num>
-  <w:num w:numId="13" w16cid:durableId="715351603">
-    <w:abstractNumId w:val="35"/>
+  <w:num w:numId="18" w16cid:durableId="415520007">
+    <w:abstractNumId w:val="27"/>
   </w:num>
-  <w:num w:numId="14" w16cid:durableId="541332722">
-    <w:abstractNumId w:val="24"/>
+  <w:num w:numId="19" w16cid:durableId="1413967667">
+    <w:abstractNumId w:val="38"/>
   </w:num>
-  <w:num w:numId="15" w16cid:durableId="449472409">
+  <w:num w:numId="20" w16cid:durableId="522937656">
+    <w:abstractNumId w:val="37"/>
+  </w:num>
+  <w:num w:numId="21" w16cid:durableId="1347436910">
+    <w:abstractNumId w:val="36"/>
+  </w:num>
+  <w:num w:numId="22" w16cid:durableId="883634074">
+    <w:abstractNumId w:val="40"/>
+  </w:num>
+  <w:num w:numId="23" w16cid:durableId="1468888522">
     <w:abstractNumId w:val="18"/>
   </w:num>
-  <w:num w:numId="16" w16cid:durableId="1159345434">
+  <w:num w:numId="24" w16cid:durableId="1176967705">
+    <w:abstractNumId w:val="34"/>
+  </w:num>
+  <w:num w:numId="25" w16cid:durableId="704212560">
     <w:abstractNumId w:val="29"/>
   </w:num>
-  <w:num w:numId="17" w16cid:durableId="1064374604">
-    <w:abstractNumId w:val="20"/>
-  </w:num>
-  <w:num w:numId="18" w16cid:durableId="415520007">
-    <w:abstractNumId w:val="25"/>
-  </w:num>
-  <w:num w:numId="19" w16cid:durableId="1413967667">
-    <w:abstractNumId w:val="34"/>
-  </w:num>
-  <w:num w:numId="20" w16cid:durableId="522937656">
-    <w:abstractNumId w:val="33"/>
-  </w:num>
-  <w:num w:numId="21" w16cid:durableId="1347436910">
-    <w:abstractNumId w:val="32"/>
-  </w:num>
-  <w:num w:numId="22" w16cid:durableId="883634074">
-    <w:abstractNumId w:val="36"/>
-  </w:num>
-  <w:num w:numId="23" w16cid:durableId="1468888522">
-    <w:abstractNumId w:val="17"/>
-  </w:num>
-  <w:num w:numId="24" w16cid:durableId="1176967705">
-    <w:abstractNumId w:val="30"/>
-  </w:num>
-  <w:num w:numId="25" w16cid:durableId="704212560">
-    <w:abstractNumId w:val="26"/>
-  </w:num>
   <w:num w:numId="26" w16cid:durableId="915625659">
-    <w:abstractNumId w:val="12"/>
+    <w:abstractNumId w:val="13"/>
   </w:num>
   <w:num w:numId="27" w16cid:durableId="917977891">
-    <w:abstractNumId w:val="16"/>
+    <w:abstractNumId w:val="17"/>
   </w:num>
   <w:num w:numId="28" w16cid:durableId="640811594">
     <w:abstractNumId w:val="10"/>
   </w:num>
   <w:num w:numId="29" w16cid:durableId="1263417232">
-    <w:abstractNumId w:val="22"/>
+    <w:abstractNumId w:val="24"/>
   </w:num>
   <w:num w:numId="30" w16cid:durableId="745611672">
-    <w:abstractNumId w:val="31"/>
+    <w:abstractNumId w:val="35"/>
   </w:num>
   <w:num w:numId="31" w16cid:durableId="665938159">
-    <w:abstractNumId w:val="27"/>
+    <w:abstractNumId w:val="30"/>
   </w:num>
   <w:num w:numId="32" w16cid:durableId="729772376">
-    <w:abstractNumId w:val="13"/>
+    <w:abstractNumId w:val="14"/>
   </w:num>
   <w:num w:numId="33" w16cid:durableId="230697019">
-    <w:abstractNumId w:val="14"/>
+    <w:abstractNumId w:val="15"/>
   </w:num>
   <w:num w:numId="34" w16cid:durableId="1914657565">
-    <w:abstractNumId w:val="23"/>
+    <w:abstractNumId w:val="25"/>
   </w:num>
   <w:num w:numId="35" w16cid:durableId="1085031533">
-    <w:abstractNumId w:val="28"/>
+    <w:abstractNumId w:val="32"/>
   </w:num>
   <w:num w:numId="36" w16cid:durableId="1259752140">
-    <w:abstractNumId w:val="19"/>
+    <w:abstractNumId w:val="20"/>
   </w:num>
   <w:num w:numId="37" w16cid:durableId="404500172">
     <w:abstractNumId w:val="11"/>
+  </w:num>
+  <w:num w:numId="38" w16cid:durableId="1533766508">
+    <w:abstractNumId w:val="31"/>
+  </w:num>
+  <w:num w:numId="39" w16cid:durableId="253906246">
+    <w:abstractNumId w:val="28"/>
+  </w:num>
+  <w:num w:numId="40" w16cid:durableId="1370451655">
+    <w:abstractNumId w:val="12"/>
+  </w:num>
+  <w:num w:numId="41" w16cid:durableId="1280797711">
+    <w:abstractNumId w:val="23"/>
   </w:num>
 </w:numbering>
 </file>
@@ -5342,7 +5908,6 @@
   <w:style w:type="character" w:default="1" w:styleId="DefaultParagraphFont">
     <w:name w:val="Default Paragraph Font"/>
     <w:uiPriority w:val="1"/>
-    <w:semiHidden/>
     <w:unhideWhenUsed/>
   </w:style>
   <w:style w:type="table" w:default="1" w:styleId="TableNormal">
@@ -16087,6 +16652,19 @@
       </w:tcPr>
     </w:tblStylePr>
   </w:style>
+  <w:style w:type="character" w:styleId="HTMLCode">
+    <w:name w:val="HTML Code"/>
+    <w:basedOn w:val="DefaultParagraphFont"/>
+    <w:uiPriority w:val="99"/>
+    <w:semiHidden/>
+    <w:unhideWhenUsed/>
+    <w:rsid w:val="003753FA"/>
+    <w:rPr>
+      <w:rFonts w:ascii="Courier New" w:eastAsia="Times New Roman" w:hAnsi="Courier New" w:cs="Courier New"/>
+      <w:sz w:val="20"/>
+      <w:szCs w:val="20"/>
+    </w:rPr>
+  </w:style>
 </w:styles>
 </file>
 

</xml_diff>

<commit_message>
Update performance metrics and logging; refine embedding speed calculations, add ROUGE logging, and implement CSV export for performance data
</commit_message>
<xml_diff>
--- a/DrX_AI_Technical_Report.docx
+++ b/DrX_AI_Technical_Report.docx
@@ -134,7 +134,23 @@
         </w:numPr>
       </w:pPr>
       <w:r>
-        <w:t>.pdf: Extracted using PyMuPDF (fitz)</w:t>
+        <w:t xml:space="preserve">.pdf: Extracted using </w:t>
+      </w:r>
+      <w:proofErr w:type="spellStart"/>
+      <w:r>
+        <w:t>PyMuPDF</w:t>
+      </w:r>
+      <w:proofErr w:type="spellEnd"/>
+      <w:r>
+        <w:t xml:space="preserve"> (</w:t>
+      </w:r>
+      <w:proofErr w:type="spellStart"/>
+      <w:r>
+        <w:t>fitz</w:t>
+      </w:r>
+      <w:proofErr w:type="spellEnd"/>
+      <w:r>
+        <w:t>)</w:t>
       </w:r>
     </w:p>
     <w:p>
@@ -158,7 +174,23 @@
         </w:numPr>
       </w:pPr>
       <w:r>
-        <w:t>.csv, .xlsx, .xls, .xlsm: Parsed using pandas</w:t>
+        <w:t>.csv, .xlsx, .</w:t>
+      </w:r>
+      <w:proofErr w:type="spellStart"/>
+      <w:r>
+        <w:t>xls</w:t>
+      </w:r>
+      <w:proofErr w:type="spellEnd"/>
+      <w:r>
+        <w:t>, .</w:t>
+      </w:r>
+      <w:proofErr w:type="spellStart"/>
+      <w:r>
+        <w:t>xlsm</w:t>
+      </w:r>
+      <w:proofErr w:type="spellEnd"/>
+      <w:r>
+        <w:t>: Parsed using pandas</w:t>
       </w:r>
     </w:p>
     <w:p>
@@ -198,8 +230,13 @@
         </w:numPr>
       </w:pPr>
       <w:r>
-        <w:t>Tokenizer: cl100k_base via tiktoken</w:t>
+        <w:t xml:space="preserve">Tokenizer: cl100k_base via </w:t>
       </w:r>
+      <w:proofErr w:type="spellStart"/>
+      <w:r>
+        <w:t>tiktoken</w:t>
+      </w:r>
+      <w:proofErr w:type="spellEnd"/>
     </w:p>
     <w:p>
       <w:pPr>
@@ -284,7 +321,15 @@
         <w:ind w:left="360"/>
       </w:pPr>
       <w:r>
-        <w:t>Used FAISS (faiss-cpu) for offline vector similarity search.</w:t>
+        <w:t>Used FAISS (</w:t>
+      </w:r>
+      <w:proofErr w:type="spellStart"/>
+      <w:r>
+        <w:t>faiss-cpu</w:t>
+      </w:r>
+      <w:proofErr w:type="spellEnd"/>
+      <w:r>
+        <w:t>) for offline vector similarity search.</w:t>
       </w:r>
     </w:p>
     <w:p>
@@ -382,7 +427,19 @@
         </w:numPr>
       </w:pPr>
       <w:r>
-        <w:t>Avg: ~2300 tokens/sec embedding speed</w:t>
+        <w:t xml:space="preserve">Avg: </w:t>
+      </w:r>
+      <w:r>
+        <w:t>~</w:t>
+      </w:r>
+      <w:r>
+        <w:t>592.33</w:t>
+      </w:r>
+      <w:r>
+        <w:t xml:space="preserve"> </w:t>
+      </w:r>
+      <w:r>
+        <w:t>tokens/sec embedding speed</w:t>
       </w:r>
     </w:p>
     <w:p>
@@ -410,7 +467,31 @@
         </w:numPr>
       </w:pPr>
       <w:r>
-        <w:t>Model: llama-2-7b.Q4_K_M.gguf (via llama-cpp-python)</w:t>
+        <w:t>Model: llama-2-7</w:t>
+      </w:r>
+      <w:proofErr w:type="gramStart"/>
+      <w:r>
+        <w:t>b.Q</w:t>
+      </w:r>
+      <w:proofErr w:type="gramEnd"/>
+      <w:r>
+        <w:t>4_K_</w:t>
+      </w:r>
+      <w:proofErr w:type="gramStart"/>
+      <w:r>
+        <w:t>M.gguf</w:t>
+      </w:r>
+      <w:proofErr w:type="gramEnd"/>
+      <w:r>
+        <w:t xml:space="preserve"> (via llama-</w:t>
+      </w:r>
+      <w:proofErr w:type="spellStart"/>
+      <w:r>
+        <w:t>cpp</w:t>
+      </w:r>
+      <w:proofErr w:type="spellEnd"/>
+      <w:r>
+        <w:t>-python)</w:t>
       </w:r>
     </w:p>
     <w:p>
@@ -477,8 +558,13 @@
           <w:numId w:val="19"/>
         </w:numPr>
       </w:pPr>
+      <w:proofErr w:type="spellStart"/>
       <w:r>
-        <w:t>LLaMA generates a grounded response</w:t>
+        <w:t>LLaMA</w:t>
+      </w:r>
+      <w:proofErr w:type="spellEnd"/>
+      <w:r>
+        <w:t xml:space="preserve"> generates a grounded response</w:t>
       </w:r>
     </w:p>
     <w:p>
@@ -530,7 +616,16 @@
         </w:numPr>
       </w:pPr>
       <w:r>
-        <w:t>Prompt tokens: ~800–1000 tokens</w:t>
+        <w:t>Prompt tokens: ~</w:t>
+      </w:r>
+      <w:r>
+        <w:t>1425</w:t>
+      </w:r>
+      <w:r>
+        <w:t xml:space="preserve"> </w:t>
+      </w:r>
+      <w:r>
+        <w:t>tokens</w:t>
       </w:r>
     </w:p>
     <w:p>
@@ -542,7 +637,13 @@
         </w:numPr>
       </w:pPr>
       <w:r>
-        <w:t>Response time: ~3–6 seconds</w:t>
+        <w:t>Response time: ~</w:t>
+      </w:r>
+      <w:r>
+        <w:t xml:space="preserve"> </w:t>
+      </w:r>
+      <w:r>
+        <w:t>178.07s</w:t>
       </w:r>
     </w:p>
     <w:p>
@@ -554,7 +655,13 @@
         </w:numPr>
       </w:pPr>
       <w:r>
-        <w:t>Tokens/sec: ~200–300</w:t>
+        <w:t>Tokens/sec: ~</w:t>
+      </w:r>
+      <w:r>
+        <w:t xml:space="preserve"> </w:t>
+      </w:r>
+      <w:r>
+        <w:t>11.62</w:t>
       </w:r>
     </w:p>
     <w:p>
@@ -614,7 +721,15 @@
         </w:numPr>
       </w:pPr>
       <w:r>
-        <w:t>Used: facebook/nllb-200-distilled-600M</w:t>
+        <w:t xml:space="preserve">Used: </w:t>
+      </w:r>
+      <w:proofErr w:type="spellStart"/>
+      <w:r>
+        <w:t>facebook</w:t>
+      </w:r>
+      <w:proofErr w:type="spellEnd"/>
+      <w:r>
+        <w:t>/nllb-200-distilled-600M</w:t>
       </w:r>
     </w:p>
     <w:p>
@@ -650,8 +765,13 @@
         </w:numPr>
       </w:pPr>
       <w:r>
-        <w:t>Auto-detects language using langdetect</w:t>
+        <w:t xml:space="preserve">Auto-detects language using </w:t>
       </w:r>
+      <w:proofErr w:type="spellStart"/>
+      <w:r>
+        <w:t>langdetect</w:t>
+      </w:r>
+      <w:proofErr w:type="spellEnd"/>
     </w:p>
     <w:p>
       <w:pPr>
@@ -670,8 +790,29 @@
         </w:numPr>
       </w:pPr>
       <w:r>
-        <w:t>Used: facebook/bart-large-cnn</w:t>
+        <w:t xml:space="preserve">Used: </w:t>
       </w:r>
+      <w:proofErr w:type="spellStart"/>
+      <w:r>
+        <w:t>facebook</w:t>
+      </w:r>
+      <w:proofErr w:type="spellEnd"/>
+      <w:r>
+        <w:t>/</w:t>
+      </w:r>
+      <w:proofErr w:type="spellStart"/>
+      <w:r>
+        <w:t>bart</w:t>
+      </w:r>
+      <w:proofErr w:type="spellEnd"/>
+      <w:r>
+        <w:t>-large-</w:t>
+      </w:r>
+      <w:proofErr w:type="spellStart"/>
+      <w:r>
+        <w:t>cnn</w:t>
+      </w:r>
+      <w:proofErr w:type="spellEnd"/>
     </w:p>
     <w:p>
       <w:pPr>
@@ -695,7 +836,15 @@
       </w:pPr>
       <w:r>
         <w:lastRenderedPageBreak/>
-        <w:t>Output: 40–150 word summaries</w:t>
+        <w:t>Output: 40–</w:t>
+      </w:r>
+      <w:proofErr w:type="gramStart"/>
+      <w:r>
+        <w:t>150 word</w:t>
+      </w:r>
+      <w:proofErr w:type="gramEnd"/>
+      <w:r>
+        <w:t xml:space="preserve"> summaries</w:t>
       </w:r>
     </w:p>
     <w:p>
@@ -725,8 +874,8 @@
         <w:tblLook w:val="04A0" w:firstRow="1" w:lastRow="0" w:firstColumn="1" w:lastColumn="0" w:noHBand="0" w:noVBand="1"/>
       </w:tblPr>
       <w:tblGrid>
-        <w:gridCol w:w="4314"/>
-        <w:gridCol w:w="4316"/>
+        <w:gridCol w:w="4428"/>
+        <w:gridCol w:w="4428"/>
       </w:tblGrid>
       <w:tr>
         <w:tc>
@@ -787,7 +936,10 @@
           </w:tcPr>
           <w:p>
             <w:r>
-              <w:t>0.48</w:t>
+              <w:t>0.</w:t>
+            </w:r>
+            <w:r>
+              <w:t>3019</w:t>
             </w:r>
           </w:p>
         </w:tc>
@@ -809,7 +961,10 @@
           </w:tcPr>
           <w:p>
             <w:r>
-              <w:t>0.44</w:t>
+              <w:t>0.</w:t>
+            </w:r>
+            <w:r>
+              <w:t>2784</w:t>
             </w:r>
           </w:p>
         </w:tc>
@@ -932,7 +1087,7 @@
           </w:tcPr>
           <w:p>
             <w:r>
-              <w:t xml:space="preserve">Embedding </w:t>
+              <w:t>Translation</w:t>
             </w:r>
           </w:p>
         </w:tc>
@@ -942,7 +1097,7 @@
           </w:tcPr>
           <w:p>
             <w:r>
-              <w:t xml:space="preserve">~8500 </w:t>
+              <w:t>15492.83</w:t>
             </w:r>
           </w:p>
         </w:tc>
@@ -952,7 +1107,7 @@
           </w:tcPr>
           <w:p>
             <w:r>
-              <w:t>~3.5</w:t>
+              <w:t>0.25</w:t>
             </w:r>
           </w:p>
         </w:tc>
@@ -962,7 +1117,7 @@
           </w:tcPr>
           <w:p>
             <w:r>
-              <w:t>~2400</w:t>
+              <w:t>114005.28</w:t>
             </w:r>
           </w:p>
         </w:tc>
@@ -974,7 +1129,7 @@
           </w:tcPr>
           <w:p>
             <w:r>
-              <w:t>Translation</w:t>
+              <w:t>Embedding</w:t>
             </w:r>
           </w:p>
         </w:tc>
@@ -984,7 +1139,7 @@
           </w:tcPr>
           <w:p>
             <w:r>
-              <w:t xml:space="preserve">~10200 </w:t>
+              <w:t>16313.30</w:t>
             </w:r>
           </w:p>
         </w:tc>
@@ -994,7 +1149,7 @@
           </w:tcPr>
           <w:p>
             <w:r>
-              <w:t>~6.2</w:t>
+              <w:t>27.55</w:t>
             </w:r>
           </w:p>
         </w:tc>
@@ -1004,7 +1159,7 @@
           </w:tcPr>
           <w:p>
             <w:r>
-              <w:t>~1600</w:t>
+              <w:t>592.33</w:t>
             </w:r>
           </w:p>
         </w:tc>
@@ -1026,7 +1181,7 @@
           </w:tcPr>
           <w:p>
             <w:r>
-              <w:t>~8900</w:t>
+              <w:t>14123.64</w:t>
             </w:r>
           </w:p>
         </w:tc>
@@ -1036,7 +1191,7 @@
           </w:tcPr>
           <w:p>
             <w:r>
-              <w:t xml:space="preserve">~4.2 </w:t>
+              <w:t>656.08</w:t>
             </w:r>
           </w:p>
         </w:tc>
@@ -1046,7 +1201,7 @@
           </w:tcPr>
           <w:p>
             <w:r>
-              <w:t>~2100</w:t>
+              <w:t>25.63</w:t>
             </w:r>
           </w:p>
         </w:tc>
@@ -1068,7 +1223,7 @@
           </w:tcPr>
           <w:p>
             <w:r>
-              <w:t xml:space="preserve">~950 </w:t>
+              <w:t>1424.67</w:t>
             </w:r>
           </w:p>
         </w:tc>
@@ -1078,7 +1233,7 @@
           </w:tcPr>
           <w:p>
             <w:r>
-              <w:t xml:space="preserve">~3.5 </w:t>
+              <w:t>178.07</w:t>
             </w:r>
           </w:p>
         </w:tc>
@@ -1088,7 +1243,7 @@
           </w:tcPr>
           <w:p>
             <w:r>
-              <w:t>~270</w:t>
+              <w:t>11.62</w:t>
             </w:r>
           </w:p>
         </w:tc>
@@ -1231,7 +1386,20 @@
         </w:numPr>
       </w:pPr>
       <w:r>
-        <w:t>All models use cache_dir=./cache to avoid repeated downloads</w:t>
+        <w:t xml:space="preserve">All models use </w:t>
+      </w:r>
+      <w:proofErr w:type="spellStart"/>
+      <w:r>
+        <w:t>cache_dir</w:t>
+      </w:r>
+      <w:proofErr w:type="spellEnd"/>
+      <w:proofErr w:type="gramStart"/>
+      <w:r>
+        <w:t>=./</w:t>
+      </w:r>
+      <w:proofErr w:type="gramEnd"/>
+      <w:r>
+        <w:t>cache to avoid repeated downloads</w:t>
       </w:r>
     </w:p>
     <w:p>
@@ -1323,31 +1491,19 @@
       </w:r>
     </w:p>
     <w:p>
+      <w:proofErr w:type="spellStart"/>
       <w:r>
-        <w:t>streamlit run app.py</w:t>
+        <w:t>streamlit</w:t>
       </w:r>
-    </w:p>
-    <w:p/>
-    <w:p>
-      <w:pPr>
-        <w:pStyle w:val="Heading2"/>
-      </w:pPr>
+      <w:proofErr w:type="spellEnd"/>
       <w:r>
-        <w:t>Conclusion</w:t>
-      </w:r>
-    </w:p>
-    <w:p>
-      <w:r>
-        <w:t>The solution successfully fulfills all parts of the OSOS AI Technical Test using robust local NLP pipelines. The RAG system not only uncovers insights into Dr. X’s research but forms the foundation for future offline document analysis systems.</w:t>
-      </w:r>
-      <w:r>
-        <w:br/>
+        <w:t xml:space="preserve"> run app.py</w:t>
       </w:r>
     </w:p>
     <w:sectPr>
       <w:footerReference w:type="default" r:id="rId8"/>
       <w:pgSz w:w="12240" w:h="15840"/>
-      <w:pgMar w:top="806" w:right="1800" w:bottom="1440" w:left="1800" w:header="720" w:footer="720" w:gutter="0"/>
+      <w:pgMar w:top="806" w:right="1260" w:bottom="1440" w:left="1440" w:header="720" w:footer="720" w:gutter="0"/>
       <w:cols w:space="720"/>
       <w:docGrid w:linePitch="360"/>
     </w:sectPr>

</xml_diff>